<commit_message>
Update 19. Kombinatorické výpočty.docx
</commit_message>
<xml_diff>
--- a/19. Kombinatorické výpočty.docx
+++ b/19. Kombinatorické výpočty.docx
@@ -4,7 +4,7 @@
   <w:body>
     <w:p>
       <w:pPr>
-        <w:pStyle w:val="Nzev"/>
+        <w:pStyle w:val="Title"/>
         <w:jc w:val="center"/>
       </w:pPr>
       <w:r>
@@ -13,21 +13,102 @@
     </w:p>
     <w:p>
       <w:pPr>
-        <w:pStyle w:val="Nadpis1"/>
+        <w:pStyle w:val="Heading1"/>
       </w:pPr>
       <w:r>
         <w:t>Variace s opakováním a bez</w:t>
       </w:r>
     </w:p>
     <w:p>
+      <w:r>
+        <w:rPr>
+          <w:noProof/>
+        </w:rPr>
+        <w:drawing>
+          <wp:inline distT="0" distB="0" distL="0" distR="0" wp14:anchorId="4BAF6C7A" wp14:editId="16FE4969">
+            <wp:extent cx="5760720" cy="3451860"/>
+            <wp:effectExtent l="0" t="0" r="0" b="0"/>
+            <wp:docPr id="4" name="Picture 4"/>
+            <wp:cNvGraphicFramePr>
+              <a:graphicFrameLocks xmlns:a="http://schemas.openxmlformats.org/drawingml/2006/main" noChangeAspect="1"/>
+            </wp:cNvGraphicFramePr>
+            <a:graphic xmlns:a="http://schemas.openxmlformats.org/drawingml/2006/main">
+              <a:graphicData uri="http://schemas.openxmlformats.org/drawingml/2006/picture">
+                <pic:pic xmlns:pic="http://schemas.openxmlformats.org/drawingml/2006/picture">
+                  <pic:nvPicPr>
+                    <pic:cNvPr id="1" name=""/>
+                    <pic:cNvPicPr/>
+                  </pic:nvPicPr>
+                  <pic:blipFill>
+                    <a:blip r:embed="rId4"/>
+                    <a:stretch>
+                      <a:fillRect/>
+                    </a:stretch>
+                  </pic:blipFill>
+                  <pic:spPr>
+                    <a:xfrm>
+                      <a:off x="0" y="0"/>
+                      <a:ext cx="5760720" cy="3451860"/>
+                    </a:xfrm>
+                    <a:prstGeom prst="rect">
+                      <a:avLst/>
+                    </a:prstGeom>
+                  </pic:spPr>
+                </pic:pic>
+              </a:graphicData>
+            </a:graphic>
+          </wp:inline>
+        </w:drawing>
+      </w:r>
+    </w:p>
+    <w:p>
+      <w:r>
+        <w:rPr>
+          <w:noProof/>
+        </w:rPr>
+        <w:drawing>
+          <wp:inline distT="0" distB="0" distL="0" distR="0" wp14:anchorId="2FF677A0" wp14:editId="256456BD">
+            <wp:extent cx="5760720" cy="2444750"/>
+            <wp:effectExtent l="0" t="0" r="0" b="0"/>
+            <wp:docPr id="5" name="Picture 5"/>
+            <wp:cNvGraphicFramePr>
+              <a:graphicFrameLocks xmlns:a="http://schemas.openxmlformats.org/drawingml/2006/main" noChangeAspect="1"/>
+            </wp:cNvGraphicFramePr>
+            <a:graphic xmlns:a="http://schemas.openxmlformats.org/drawingml/2006/main">
+              <a:graphicData uri="http://schemas.openxmlformats.org/drawingml/2006/picture">
+                <pic:pic xmlns:pic="http://schemas.openxmlformats.org/drawingml/2006/picture">
+                  <pic:nvPicPr>
+                    <pic:cNvPr id="1" name=""/>
+                    <pic:cNvPicPr/>
+                  </pic:nvPicPr>
+                  <pic:blipFill>
+                    <a:blip r:embed="rId5"/>
+                    <a:stretch>
+                      <a:fillRect/>
+                    </a:stretch>
+                  </pic:blipFill>
+                  <pic:spPr>
+                    <a:xfrm>
+                      <a:off x="0" y="0"/>
+                      <a:ext cx="5760720" cy="2444750"/>
+                    </a:xfrm>
+                    <a:prstGeom prst="rect">
+                      <a:avLst/>
+                    </a:prstGeom>
+                  </pic:spPr>
+                </pic:pic>
+              </a:graphicData>
+            </a:graphic>
+          </wp:inline>
+        </w:drawing>
+      </w:r>
+    </w:p>
+    <w:p>
       <w:pPr>
-        <w:pStyle w:val="Nadpis1"/>
+        <w:pStyle w:val="Heading1"/>
       </w:pPr>
       <w:r>
-        <w:t>Permutace</w:t>
-      </w:r>
-      <w:r>
-        <w:t xml:space="preserve"> s opakováním a bez</w:t>
+        <w:t>Permutace s opakováním a bez</w:t>
       </w:r>
     </w:p>
     <w:p>
@@ -51,7 +132,7 @@
                     <pic:cNvPicPr/>
                   </pic:nvPicPr>
                   <pic:blipFill>
-                    <a:blip r:embed="rId4"/>
+                    <a:blip r:embed="rId6"/>
                     <a:stretch>
                       <a:fillRect/>
                     </a:stretch>
@@ -77,6 +158,7 @@
         <w:rPr>
           <w:noProof/>
         </w:rPr>
+        <w:lastRenderedPageBreak/>
         <w:drawing>
           <wp:inline distT="0" distB="0" distL="0" distR="0" wp14:anchorId="4393F34D" wp14:editId="3BF1D4ED">
             <wp:extent cx="5760720" cy="3225800"/>
@@ -93,7 +175,7 @@
                     <pic:cNvPicPr/>
                   </pic:nvPicPr>
                   <pic:blipFill>
-                    <a:blip r:embed="rId5"/>
+                    <a:blip r:embed="rId7"/>
                     <a:stretch>
                       <a:fillRect/>
                     </a:stretch>
@@ -116,23 +198,787 @@
     </w:p>
     <w:p>
       <w:r>
+        <w:rPr>
+          <w:noProof/>
+        </w:rPr>
+        <w:drawing>
+          <wp:inline distT="0" distB="0" distL="0" distR="0" wp14:anchorId="544FDDE0" wp14:editId="41C1B230">
+            <wp:extent cx="5760720" cy="2399665"/>
+            <wp:effectExtent l="0" t="0" r="0" b="635"/>
+            <wp:docPr id="3" name="Picture 3"/>
+            <wp:cNvGraphicFramePr>
+              <a:graphicFrameLocks xmlns:a="http://schemas.openxmlformats.org/drawingml/2006/main" noChangeAspect="1"/>
+            </wp:cNvGraphicFramePr>
+            <a:graphic xmlns:a="http://schemas.openxmlformats.org/drawingml/2006/main">
+              <a:graphicData uri="http://schemas.openxmlformats.org/drawingml/2006/picture">
+                <pic:pic xmlns:pic="http://schemas.openxmlformats.org/drawingml/2006/picture">
+                  <pic:nvPicPr>
+                    <pic:cNvPr id="1" name=""/>
+                    <pic:cNvPicPr/>
+                  </pic:nvPicPr>
+                  <pic:blipFill>
+                    <a:blip r:embed="rId8"/>
+                    <a:stretch>
+                      <a:fillRect/>
+                    </a:stretch>
+                  </pic:blipFill>
+                  <pic:spPr>
+                    <a:xfrm>
+                      <a:off x="0" y="0"/>
+                      <a:ext cx="5760720" cy="2399665"/>
+                    </a:xfrm>
+                    <a:prstGeom prst="rect">
+                      <a:avLst/>
+                    </a:prstGeom>
+                  </pic:spPr>
+                </pic:pic>
+              </a:graphicData>
+            </a:graphic>
+          </wp:inline>
+        </w:drawing>
+      </w:r>
+    </w:p>
+    <w:p>
+      <w:r>
         <w:t>http://www.realisticky.cz/ucebnice/01%20Matematika%20S%C5%A0/09%20Kombinatorika,%20pravd%C4%9Bpodobnost,%20statistika/01%20Kombinatorika/13%20Permutace%20s%20opakov%C3%A1n%C3%ADm.pdf</w:t>
       </w:r>
     </w:p>
     <w:p>
       <w:pPr>
-        <w:pStyle w:val="Nadpis1"/>
+        <w:pStyle w:val="Heading1"/>
       </w:pPr>
       <w:r>
-        <w:t>Kombinace</w:t>
-      </w:r>
-      <w:r>
-        <w:t xml:space="preserve"> s opakováním a bez</w:t>
+        <w:t>Kombinace s opakováním a bez</w:t>
+      </w:r>
+    </w:p>
+    <w:p>
+      <w:r>
+        <w:rPr>
+          <w:noProof/>
+        </w:rPr>
+        <w:drawing>
+          <wp:inline distT="0" distB="0" distL="0" distR="0" wp14:anchorId="61AFFA90" wp14:editId="357AEC4A">
+            <wp:extent cx="5760720" cy="2766060"/>
+            <wp:effectExtent l="0" t="0" r="0" b="0"/>
+            <wp:docPr id="6" name="Picture 6"/>
+            <wp:cNvGraphicFramePr>
+              <a:graphicFrameLocks xmlns:a="http://schemas.openxmlformats.org/drawingml/2006/main" noChangeAspect="1"/>
+            </wp:cNvGraphicFramePr>
+            <a:graphic xmlns:a="http://schemas.openxmlformats.org/drawingml/2006/main">
+              <a:graphicData uri="http://schemas.openxmlformats.org/drawingml/2006/picture">
+                <pic:pic xmlns:pic="http://schemas.openxmlformats.org/drawingml/2006/picture">
+                  <pic:nvPicPr>
+                    <pic:cNvPr id="1" name=""/>
+                    <pic:cNvPicPr/>
+                  </pic:nvPicPr>
+                  <pic:blipFill>
+                    <a:blip r:embed="rId9"/>
+                    <a:stretch>
+                      <a:fillRect/>
+                    </a:stretch>
+                  </pic:blipFill>
+                  <pic:spPr>
+                    <a:xfrm>
+                      <a:off x="0" y="0"/>
+                      <a:ext cx="5760720" cy="2766060"/>
+                    </a:xfrm>
+                    <a:prstGeom prst="rect">
+                      <a:avLst/>
+                    </a:prstGeom>
+                  </pic:spPr>
+                </pic:pic>
+              </a:graphicData>
+            </a:graphic>
+          </wp:inline>
+        </w:drawing>
+      </w:r>
+    </w:p>
+    <w:p>
+      <w:r>
+        <w:rPr>
+          <w:noProof/>
+        </w:rPr>
+        <w:lastRenderedPageBreak/>
+        <w:drawing>
+          <wp:inline distT="0" distB="0" distL="0" distR="0" wp14:anchorId="4D4589FF" wp14:editId="1D47E4E2">
+            <wp:extent cx="5760720" cy="3703955"/>
+            <wp:effectExtent l="0" t="0" r="0" b="0"/>
+            <wp:docPr id="7" name="Picture 7"/>
+            <wp:cNvGraphicFramePr>
+              <a:graphicFrameLocks xmlns:a="http://schemas.openxmlformats.org/drawingml/2006/main" noChangeAspect="1"/>
+            </wp:cNvGraphicFramePr>
+            <a:graphic xmlns:a="http://schemas.openxmlformats.org/drawingml/2006/main">
+              <a:graphicData uri="http://schemas.openxmlformats.org/drawingml/2006/picture">
+                <pic:pic xmlns:pic="http://schemas.openxmlformats.org/drawingml/2006/picture">
+                  <pic:nvPicPr>
+                    <pic:cNvPr id="1" name=""/>
+                    <pic:cNvPicPr/>
+                  </pic:nvPicPr>
+                  <pic:blipFill>
+                    <a:blip r:embed="rId10"/>
+                    <a:stretch>
+                      <a:fillRect/>
+                    </a:stretch>
+                  </pic:blipFill>
+                  <pic:spPr>
+                    <a:xfrm>
+                      <a:off x="0" y="0"/>
+                      <a:ext cx="5760720" cy="3703955"/>
+                    </a:xfrm>
+                    <a:prstGeom prst="rect">
+                      <a:avLst/>
+                    </a:prstGeom>
+                  </pic:spPr>
+                </pic:pic>
+              </a:graphicData>
+            </a:graphic>
+          </wp:inline>
+        </w:drawing>
+      </w:r>
+    </w:p>
+    <w:p>
+      <w:r>
+        <w:rPr>
+          <w:noProof/>
+        </w:rPr>
+        <w:drawing>
+          <wp:inline distT="0" distB="0" distL="0" distR="0" wp14:anchorId="4F5B93E1" wp14:editId="25E5FD30">
+            <wp:extent cx="5760720" cy="3201035"/>
+            <wp:effectExtent l="0" t="0" r="0" b="0"/>
+            <wp:docPr id="8" name="Picture 8"/>
+            <wp:cNvGraphicFramePr>
+              <a:graphicFrameLocks xmlns:a="http://schemas.openxmlformats.org/drawingml/2006/main" noChangeAspect="1"/>
+            </wp:cNvGraphicFramePr>
+            <a:graphic xmlns:a="http://schemas.openxmlformats.org/drawingml/2006/main">
+              <a:graphicData uri="http://schemas.openxmlformats.org/drawingml/2006/picture">
+                <pic:pic xmlns:pic="http://schemas.openxmlformats.org/drawingml/2006/picture">
+                  <pic:nvPicPr>
+                    <pic:cNvPr id="1" name=""/>
+                    <pic:cNvPicPr/>
+                  </pic:nvPicPr>
+                  <pic:blipFill>
+                    <a:blip r:embed="rId11"/>
+                    <a:stretch>
+                      <a:fillRect/>
+                    </a:stretch>
+                  </pic:blipFill>
+                  <pic:spPr>
+                    <a:xfrm>
+                      <a:off x="0" y="0"/>
+                      <a:ext cx="5760720" cy="3201035"/>
+                    </a:xfrm>
+                    <a:prstGeom prst="rect">
+                      <a:avLst/>
+                    </a:prstGeom>
+                  </pic:spPr>
+                </pic:pic>
+              </a:graphicData>
+            </a:graphic>
+          </wp:inline>
+        </w:drawing>
+      </w:r>
+    </w:p>
+    <w:p>
+      <w:r>
+        <w:rPr>
+          <w:noProof/>
+        </w:rPr>
+        <w:lastRenderedPageBreak/>
+        <w:drawing>
+          <wp:inline distT="0" distB="0" distL="0" distR="0" wp14:anchorId="3DAAF517" wp14:editId="7D8025D9">
+            <wp:extent cx="5760720" cy="3676650"/>
+            <wp:effectExtent l="0" t="0" r="0" b="0"/>
+            <wp:docPr id="9" name="Picture 9"/>
+            <wp:cNvGraphicFramePr>
+              <a:graphicFrameLocks xmlns:a="http://schemas.openxmlformats.org/drawingml/2006/main" noChangeAspect="1"/>
+            </wp:cNvGraphicFramePr>
+            <a:graphic xmlns:a="http://schemas.openxmlformats.org/drawingml/2006/main">
+              <a:graphicData uri="http://schemas.openxmlformats.org/drawingml/2006/picture">
+                <pic:pic xmlns:pic="http://schemas.openxmlformats.org/drawingml/2006/picture">
+                  <pic:nvPicPr>
+                    <pic:cNvPr id="1" name=""/>
+                    <pic:cNvPicPr/>
+                  </pic:nvPicPr>
+                  <pic:blipFill>
+                    <a:blip r:embed="rId12"/>
+                    <a:stretch>
+                      <a:fillRect/>
+                    </a:stretch>
+                  </pic:blipFill>
+                  <pic:spPr>
+                    <a:xfrm>
+                      <a:off x="0" y="0"/>
+                      <a:ext cx="5760720" cy="3676650"/>
+                    </a:xfrm>
+                    <a:prstGeom prst="rect">
+                      <a:avLst/>
+                    </a:prstGeom>
+                  </pic:spPr>
+                </pic:pic>
+              </a:graphicData>
+            </a:graphic>
+          </wp:inline>
+        </w:drawing>
+      </w:r>
+    </w:p>
+    <w:p>
+      <w:r>
+        <w:rPr>
+          <w:noProof/>
+        </w:rPr>
+        <w:drawing>
+          <wp:inline distT="0" distB="0" distL="0" distR="0" wp14:anchorId="3173E72C" wp14:editId="254B550D">
+            <wp:extent cx="5760720" cy="2221230"/>
+            <wp:effectExtent l="0" t="0" r="0" b="7620"/>
+            <wp:docPr id="10" name="Picture 10"/>
+            <wp:cNvGraphicFramePr>
+              <a:graphicFrameLocks xmlns:a="http://schemas.openxmlformats.org/drawingml/2006/main" noChangeAspect="1"/>
+            </wp:cNvGraphicFramePr>
+            <a:graphic xmlns:a="http://schemas.openxmlformats.org/drawingml/2006/main">
+              <a:graphicData uri="http://schemas.openxmlformats.org/drawingml/2006/picture">
+                <pic:pic xmlns:pic="http://schemas.openxmlformats.org/drawingml/2006/picture">
+                  <pic:nvPicPr>
+                    <pic:cNvPr id="1" name=""/>
+                    <pic:cNvPicPr/>
+                  </pic:nvPicPr>
+                  <pic:blipFill>
+                    <a:blip r:embed="rId13"/>
+                    <a:stretch>
+                      <a:fillRect/>
+                    </a:stretch>
+                  </pic:blipFill>
+                  <pic:spPr>
+                    <a:xfrm>
+                      <a:off x="0" y="0"/>
+                      <a:ext cx="5760720" cy="2221230"/>
+                    </a:xfrm>
+                    <a:prstGeom prst="rect">
+                      <a:avLst/>
+                    </a:prstGeom>
+                  </pic:spPr>
+                </pic:pic>
+              </a:graphicData>
+            </a:graphic>
+          </wp:inline>
+        </w:drawing>
+      </w:r>
+    </w:p>
+    <w:p>
+      <w:pPr>
+        <w:pStyle w:val="Heading1"/>
+      </w:pPr>
+      <w:r>
+        <w:t>Pascalův trojúhelník</w:t>
+      </w:r>
+    </w:p>
+    <w:p>
+      <w:r>
+        <w:rPr>
+          <w:noProof/>
+        </w:rPr>
+        <w:drawing>
+          <wp:inline distT="0" distB="0" distL="0" distR="0" wp14:anchorId="60EB162B" wp14:editId="0BF5891F">
+            <wp:extent cx="5760720" cy="3755390"/>
+            <wp:effectExtent l="0" t="0" r="0" b="0"/>
+            <wp:docPr id="11" name="Picture 11"/>
+            <wp:cNvGraphicFramePr>
+              <a:graphicFrameLocks xmlns:a="http://schemas.openxmlformats.org/drawingml/2006/main" noChangeAspect="1"/>
+            </wp:cNvGraphicFramePr>
+            <a:graphic xmlns:a="http://schemas.openxmlformats.org/drawingml/2006/main">
+              <a:graphicData uri="http://schemas.openxmlformats.org/drawingml/2006/picture">
+                <pic:pic xmlns:pic="http://schemas.openxmlformats.org/drawingml/2006/picture">
+                  <pic:nvPicPr>
+                    <pic:cNvPr id="1" name=""/>
+                    <pic:cNvPicPr/>
+                  </pic:nvPicPr>
+                  <pic:blipFill>
+                    <a:blip r:embed="rId14"/>
+                    <a:stretch>
+                      <a:fillRect/>
+                    </a:stretch>
+                  </pic:blipFill>
+                  <pic:spPr>
+                    <a:xfrm>
+                      <a:off x="0" y="0"/>
+                      <a:ext cx="5760720" cy="3755390"/>
+                    </a:xfrm>
+                    <a:prstGeom prst="rect">
+                      <a:avLst/>
+                    </a:prstGeom>
+                  </pic:spPr>
+                </pic:pic>
+              </a:graphicData>
+            </a:graphic>
+          </wp:inline>
+        </w:drawing>
+      </w:r>
+    </w:p>
+    <w:p>
+      <w:pPr>
+        <w:pStyle w:val="Heading1"/>
+      </w:pPr>
+      <w:r>
+        <w:lastRenderedPageBreak/>
+        <w:t>Kombinatorické identity</w:t>
+      </w:r>
+    </w:p>
+    <w:p>
+      <w:r>
+        <w:rPr>
+          <w:noProof/>
+        </w:rPr>
+        <w:drawing>
+          <wp:inline distT="0" distB="0" distL="0" distR="0" wp14:anchorId="000CEB11" wp14:editId="3DB9EEDC">
+            <wp:extent cx="5760720" cy="1333500"/>
+            <wp:effectExtent l="0" t="0" r="0" b="0"/>
+            <wp:docPr id="12" name="Picture 12"/>
+            <wp:cNvGraphicFramePr>
+              <a:graphicFrameLocks xmlns:a="http://schemas.openxmlformats.org/drawingml/2006/main" noChangeAspect="1"/>
+            </wp:cNvGraphicFramePr>
+            <a:graphic xmlns:a="http://schemas.openxmlformats.org/drawingml/2006/main">
+              <a:graphicData uri="http://schemas.openxmlformats.org/drawingml/2006/picture">
+                <pic:pic xmlns:pic="http://schemas.openxmlformats.org/drawingml/2006/picture">
+                  <pic:nvPicPr>
+                    <pic:cNvPr id="1" name=""/>
+                    <pic:cNvPicPr/>
+                  </pic:nvPicPr>
+                  <pic:blipFill>
+                    <a:blip r:embed="rId15"/>
+                    <a:stretch>
+                      <a:fillRect/>
+                    </a:stretch>
+                  </pic:blipFill>
+                  <pic:spPr>
+                    <a:xfrm>
+                      <a:off x="0" y="0"/>
+                      <a:ext cx="5760720" cy="1333500"/>
+                    </a:xfrm>
+                    <a:prstGeom prst="rect">
+                      <a:avLst/>
+                    </a:prstGeom>
+                  </pic:spPr>
+                </pic:pic>
+              </a:graphicData>
+            </a:graphic>
+          </wp:inline>
+        </w:drawing>
+      </w:r>
+    </w:p>
+    <w:p>
+      <w:r>
+        <w:rPr>
+          <w:noProof/>
+        </w:rPr>
+        <w:drawing>
+          <wp:inline distT="0" distB="0" distL="0" distR="0" wp14:anchorId="0DD3FA65" wp14:editId="71A6D475">
+            <wp:extent cx="5760720" cy="1431290"/>
+            <wp:effectExtent l="0" t="0" r="0" b="0"/>
+            <wp:docPr id="13" name="Picture 13"/>
+            <wp:cNvGraphicFramePr>
+              <a:graphicFrameLocks xmlns:a="http://schemas.openxmlformats.org/drawingml/2006/main" noChangeAspect="1"/>
+            </wp:cNvGraphicFramePr>
+            <a:graphic xmlns:a="http://schemas.openxmlformats.org/drawingml/2006/main">
+              <a:graphicData uri="http://schemas.openxmlformats.org/drawingml/2006/picture">
+                <pic:pic xmlns:pic="http://schemas.openxmlformats.org/drawingml/2006/picture">
+                  <pic:nvPicPr>
+                    <pic:cNvPr id="1" name=""/>
+                    <pic:cNvPicPr/>
+                  </pic:nvPicPr>
+                  <pic:blipFill>
+                    <a:blip r:embed="rId16"/>
+                    <a:stretch>
+                      <a:fillRect/>
+                    </a:stretch>
+                  </pic:blipFill>
+                  <pic:spPr>
+                    <a:xfrm>
+                      <a:off x="0" y="0"/>
+                      <a:ext cx="5760720" cy="1431290"/>
+                    </a:xfrm>
+                    <a:prstGeom prst="rect">
+                      <a:avLst/>
+                    </a:prstGeom>
+                  </pic:spPr>
+                </pic:pic>
+              </a:graphicData>
+            </a:graphic>
+          </wp:inline>
+        </w:drawing>
+      </w:r>
+    </w:p>
+    <w:p>
+      <w:r>
+        <w:rPr>
+          <w:noProof/>
+        </w:rPr>
+        <w:drawing>
+          <wp:inline distT="0" distB="0" distL="0" distR="0" wp14:anchorId="752F7E9C" wp14:editId="1EDF799A">
+            <wp:extent cx="5760720" cy="1200785"/>
+            <wp:effectExtent l="0" t="0" r="0" b="0"/>
+            <wp:docPr id="14" name="Picture 14"/>
+            <wp:cNvGraphicFramePr>
+              <a:graphicFrameLocks xmlns:a="http://schemas.openxmlformats.org/drawingml/2006/main" noChangeAspect="1"/>
+            </wp:cNvGraphicFramePr>
+            <a:graphic xmlns:a="http://schemas.openxmlformats.org/drawingml/2006/main">
+              <a:graphicData uri="http://schemas.openxmlformats.org/drawingml/2006/picture">
+                <pic:pic xmlns:pic="http://schemas.openxmlformats.org/drawingml/2006/picture">
+                  <pic:nvPicPr>
+                    <pic:cNvPr id="1" name=""/>
+                    <pic:cNvPicPr/>
+                  </pic:nvPicPr>
+                  <pic:blipFill>
+                    <a:blip r:embed="rId17"/>
+                    <a:stretch>
+                      <a:fillRect/>
+                    </a:stretch>
+                  </pic:blipFill>
+                  <pic:spPr>
+                    <a:xfrm>
+                      <a:off x="0" y="0"/>
+                      <a:ext cx="5760720" cy="1200785"/>
+                    </a:xfrm>
+                    <a:prstGeom prst="rect">
+                      <a:avLst/>
+                    </a:prstGeom>
+                  </pic:spPr>
+                </pic:pic>
+              </a:graphicData>
+            </a:graphic>
+          </wp:inline>
+        </w:drawing>
+      </w:r>
+    </w:p>
+    <w:p>
+      <w:r>
+        <w:rPr>
+          <w:noProof/>
+        </w:rPr>
+        <w:drawing>
+          <wp:inline distT="0" distB="0" distL="0" distR="0" wp14:anchorId="2108CF15" wp14:editId="32214BEB">
+            <wp:extent cx="2413000" cy="941125"/>
+            <wp:effectExtent l="0" t="0" r="6350" b="0"/>
+            <wp:docPr id="15" name="Picture 15"/>
+            <wp:cNvGraphicFramePr>
+              <a:graphicFrameLocks xmlns:a="http://schemas.openxmlformats.org/drawingml/2006/main" noChangeAspect="1"/>
+            </wp:cNvGraphicFramePr>
+            <a:graphic xmlns:a="http://schemas.openxmlformats.org/drawingml/2006/main">
+              <a:graphicData uri="http://schemas.openxmlformats.org/drawingml/2006/picture">
+                <pic:pic xmlns:pic="http://schemas.openxmlformats.org/drawingml/2006/picture">
+                  <pic:nvPicPr>
+                    <pic:cNvPr id="1" name=""/>
+                    <pic:cNvPicPr/>
+                  </pic:nvPicPr>
+                  <pic:blipFill>
+                    <a:blip r:embed="rId18"/>
+                    <a:stretch>
+                      <a:fillRect/>
+                    </a:stretch>
+                  </pic:blipFill>
+                  <pic:spPr>
+                    <a:xfrm>
+                      <a:off x="0" y="0"/>
+                      <a:ext cx="2421313" cy="944367"/>
+                    </a:xfrm>
+                    <a:prstGeom prst="rect">
+                      <a:avLst/>
+                    </a:prstGeom>
+                  </pic:spPr>
+                </pic:pic>
+              </a:graphicData>
+            </a:graphic>
+          </wp:inline>
+        </w:drawing>
+      </w:r>
+    </w:p>
+    <w:p>
+      <w:r>
+        <w:rPr>
+          <w:noProof/>
+        </w:rPr>
+        <w:drawing>
+          <wp:inline distT="0" distB="0" distL="0" distR="0" wp14:anchorId="7B6C0EFE" wp14:editId="38CABC69">
+            <wp:extent cx="5760720" cy="970915"/>
+            <wp:effectExtent l="0" t="0" r="0" b="635"/>
+            <wp:docPr id="16" name="Picture 16"/>
+            <wp:cNvGraphicFramePr>
+              <a:graphicFrameLocks xmlns:a="http://schemas.openxmlformats.org/drawingml/2006/main" noChangeAspect="1"/>
+            </wp:cNvGraphicFramePr>
+            <a:graphic xmlns:a="http://schemas.openxmlformats.org/drawingml/2006/main">
+              <a:graphicData uri="http://schemas.openxmlformats.org/drawingml/2006/picture">
+                <pic:pic xmlns:pic="http://schemas.openxmlformats.org/drawingml/2006/picture">
+                  <pic:nvPicPr>
+                    <pic:cNvPr id="1" name=""/>
+                    <pic:cNvPicPr/>
+                  </pic:nvPicPr>
+                  <pic:blipFill>
+                    <a:blip r:embed="rId19"/>
+                    <a:stretch>
+                      <a:fillRect/>
+                    </a:stretch>
+                  </pic:blipFill>
+                  <pic:spPr>
+                    <a:xfrm>
+                      <a:off x="0" y="0"/>
+                      <a:ext cx="5760720" cy="970915"/>
+                    </a:xfrm>
+                    <a:prstGeom prst="rect">
+                      <a:avLst/>
+                    </a:prstGeom>
+                  </pic:spPr>
+                </pic:pic>
+              </a:graphicData>
+            </a:graphic>
+          </wp:inline>
+        </w:drawing>
+      </w:r>
+    </w:p>
+    <w:p>
+      <w:pPr>
+        <w:pStyle w:val="Heading1"/>
+      </w:pPr>
+      <w:r>
+        <w:t>Binomická věta</w:t>
+      </w:r>
+    </w:p>
+    <w:p>
+      <w:r>
+        <w:rPr>
+          <w:noProof/>
+        </w:rPr>
+        <w:drawing>
+          <wp:inline distT="0" distB="0" distL="0" distR="0" wp14:anchorId="68D26215" wp14:editId="36380582">
+            <wp:extent cx="5760720" cy="1830705"/>
+            <wp:effectExtent l="0" t="0" r="0" b="0"/>
+            <wp:docPr id="17" name="Picture 17"/>
+            <wp:cNvGraphicFramePr>
+              <a:graphicFrameLocks xmlns:a="http://schemas.openxmlformats.org/drawingml/2006/main" noChangeAspect="1"/>
+            </wp:cNvGraphicFramePr>
+            <a:graphic xmlns:a="http://schemas.openxmlformats.org/drawingml/2006/main">
+              <a:graphicData uri="http://schemas.openxmlformats.org/drawingml/2006/picture">
+                <pic:pic xmlns:pic="http://schemas.openxmlformats.org/drawingml/2006/picture">
+                  <pic:nvPicPr>
+                    <pic:cNvPr id="1" name=""/>
+                    <pic:cNvPicPr/>
+                  </pic:nvPicPr>
+                  <pic:blipFill>
+                    <a:blip r:embed="rId20"/>
+                    <a:stretch>
+                      <a:fillRect/>
+                    </a:stretch>
+                  </pic:blipFill>
+                  <pic:spPr>
+                    <a:xfrm>
+                      <a:off x="0" y="0"/>
+                      <a:ext cx="5760720" cy="1830705"/>
+                    </a:xfrm>
+                    <a:prstGeom prst="rect">
+                      <a:avLst/>
+                    </a:prstGeom>
+                  </pic:spPr>
+                </pic:pic>
+              </a:graphicData>
+            </a:graphic>
+          </wp:inline>
+        </w:drawing>
+      </w:r>
+    </w:p>
+    <w:p>
+      <w:pPr>
+        <w:pStyle w:val="Heading1"/>
+      </w:pPr>
+      <w:r>
+        <w:lastRenderedPageBreak/>
+        <w:t>Zobecněná kombinační čísla</w:t>
+      </w:r>
+    </w:p>
+    <w:p>
+      <w:r>
+        <w:rPr>
+          <w:noProof/>
+        </w:rPr>
+        <w:drawing>
+          <wp:inline distT="0" distB="0" distL="0" distR="0" wp14:anchorId="2EC78195" wp14:editId="73C1A32A">
+            <wp:extent cx="5760720" cy="3813175"/>
+            <wp:effectExtent l="0" t="0" r="0" b="0"/>
+            <wp:docPr id="18" name="Picture 18"/>
+            <wp:cNvGraphicFramePr>
+              <a:graphicFrameLocks xmlns:a="http://schemas.openxmlformats.org/drawingml/2006/main" noChangeAspect="1"/>
+            </wp:cNvGraphicFramePr>
+            <a:graphic xmlns:a="http://schemas.openxmlformats.org/drawingml/2006/main">
+              <a:graphicData uri="http://schemas.openxmlformats.org/drawingml/2006/picture">
+                <pic:pic xmlns:pic="http://schemas.openxmlformats.org/drawingml/2006/picture">
+                  <pic:nvPicPr>
+                    <pic:cNvPr id="1" name=""/>
+                    <pic:cNvPicPr/>
+                  </pic:nvPicPr>
+                  <pic:blipFill>
+                    <a:blip r:embed="rId21"/>
+                    <a:stretch>
+                      <a:fillRect/>
+                    </a:stretch>
+                  </pic:blipFill>
+                  <pic:spPr>
+                    <a:xfrm>
+                      <a:off x="0" y="0"/>
+                      <a:ext cx="5760720" cy="3813175"/>
+                    </a:xfrm>
+                    <a:prstGeom prst="rect">
+                      <a:avLst/>
+                    </a:prstGeom>
+                  </pic:spPr>
+                </pic:pic>
+              </a:graphicData>
+            </a:graphic>
+          </wp:inline>
+        </w:drawing>
+      </w:r>
+    </w:p>
+    <w:p>
+      <w:pPr>
+        <w:pStyle w:val="Heading1"/>
+      </w:pPr>
+      <w:r>
+        <w:t>Multinomická věta</w:t>
+      </w:r>
+    </w:p>
+    <w:p>
+      <w:r>
+        <w:rPr>
+          <w:noProof/>
+        </w:rPr>
+        <w:drawing>
+          <wp:inline distT="0" distB="0" distL="0" distR="0" wp14:anchorId="73CD1079" wp14:editId="05AE7238">
+            <wp:extent cx="5760720" cy="2619375"/>
+            <wp:effectExtent l="0" t="0" r="0" b="9525"/>
+            <wp:docPr id="20" name="Picture 20"/>
+            <wp:cNvGraphicFramePr>
+              <a:graphicFrameLocks xmlns:a="http://schemas.openxmlformats.org/drawingml/2006/main" noChangeAspect="1"/>
+            </wp:cNvGraphicFramePr>
+            <a:graphic xmlns:a="http://schemas.openxmlformats.org/drawingml/2006/main">
+              <a:graphicData uri="http://schemas.openxmlformats.org/drawingml/2006/picture">
+                <pic:pic xmlns:pic="http://schemas.openxmlformats.org/drawingml/2006/picture">
+                  <pic:nvPicPr>
+                    <pic:cNvPr id="1" name=""/>
+                    <pic:cNvPicPr/>
+                  </pic:nvPicPr>
+                  <pic:blipFill>
+                    <a:blip r:embed="rId22"/>
+                    <a:stretch>
+                      <a:fillRect/>
+                    </a:stretch>
+                  </pic:blipFill>
+                  <pic:spPr>
+                    <a:xfrm>
+                      <a:off x="0" y="0"/>
+                      <a:ext cx="5760720" cy="2619375"/>
+                    </a:xfrm>
+                    <a:prstGeom prst="rect">
+                      <a:avLst/>
+                    </a:prstGeom>
+                  </pic:spPr>
+                </pic:pic>
+              </a:graphicData>
+            </a:graphic>
+          </wp:inline>
+        </w:drawing>
+      </w:r>
+    </w:p>
+    <w:p>
+      <w:r>
+        <w:rPr>
+          <w:noProof/>
+        </w:rPr>
+        <w:drawing>
+          <wp:inline distT="0" distB="0" distL="0" distR="0" wp14:anchorId="0AFC8901" wp14:editId="2DA67D8F">
+            <wp:extent cx="4478020" cy="3093447"/>
+            <wp:effectExtent l="0" t="0" r="0" b="0"/>
+            <wp:docPr id="21" name="Picture 21"/>
+            <wp:cNvGraphicFramePr>
+              <a:graphicFrameLocks xmlns:a="http://schemas.openxmlformats.org/drawingml/2006/main" noChangeAspect="1"/>
+            </wp:cNvGraphicFramePr>
+            <a:graphic xmlns:a="http://schemas.openxmlformats.org/drawingml/2006/main">
+              <a:graphicData uri="http://schemas.openxmlformats.org/drawingml/2006/picture">
+                <pic:pic xmlns:pic="http://schemas.openxmlformats.org/drawingml/2006/picture">
+                  <pic:nvPicPr>
+                    <pic:cNvPr id="1" name=""/>
+                    <pic:cNvPicPr/>
+                  </pic:nvPicPr>
+                  <pic:blipFill>
+                    <a:blip r:embed="rId23"/>
+                    <a:stretch>
+                      <a:fillRect/>
+                    </a:stretch>
+                  </pic:blipFill>
+                  <pic:spPr>
+                    <a:xfrm>
+                      <a:off x="0" y="0"/>
+                      <a:ext cx="4483876" cy="3097492"/>
+                    </a:xfrm>
+                    <a:prstGeom prst="rect">
+                      <a:avLst/>
+                    </a:prstGeom>
+                  </pic:spPr>
+                </pic:pic>
+              </a:graphicData>
+            </a:graphic>
+          </wp:inline>
+        </w:drawing>
+      </w:r>
+    </w:p>
+    <w:p>
+      <w:pPr>
+        <w:pStyle w:val="Heading1"/>
+      </w:pPr>
+      <w:r>
+        <w:lastRenderedPageBreak/>
+        <w:t>Newtonův vzorec</w:t>
+      </w:r>
+    </w:p>
+    <w:p>
+      <w:r>
+        <w:rPr>
+          <w:noProof/>
+        </w:rPr>
+        <w:drawing>
+          <wp:inline distT="0" distB="0" distL="0" distR="0" wp14:anchorId="50F242B2" wp14:editId="7D17770A">
+            <wp:extent cx="5760720" cy="1605915"/>
+            <wp:effectExtent l="0" t="0" r="0" b="0"/>
+            <wp:docPr id="19" name="Picture 19"/>
+            <wp:cNvGraphicFramePr>
+              <a:graphicFrameLocks xmlns:a="http://schemas.openxmlformats.org/drawingml/2006/main" noChangeAspect="1"/>
+            </wp:cNvGraphicFramePr>
+            <a:graphic xmlns:a="http://schemas.openxmlformats.org/drawingml/2006/main">
+              <a:graphicData uri="http://schemas.openxmlformats.org/drawingml/2006/picture">
+                <pic:pic xmlns:pic="http://schemas.openxmlformats.org/drawingml/2006/picture">
+                  <pic:nvPicPr>
+                    <pic:cNvPr id="1" name=""/>
+                    <pic:cNvPicPr/>
+                  </pic:nvPicPr>
+                  <pic:blipFill>
+                    <a:blip r:embed="rId24"/>
+                    <a:stretch>
+                      <a:fillRect/>
+                    </a:stretch>
+                  </pic:blipFill>
+                  <pic:spPr>
+                    <a:xfrm>
+                      <a:off x="0" y="0"/>
+                      <a:ext cx="5760720" cy="1605915"/>
+                    </a:xfrm>
+                    <a:prstGeom prst="rect">
+                      <a:avLst/>
+                    </a:prstGeom>
+                  </pic:spPr>
+                </pic:pic>
+              </a:graphicData>
+            </a:graphic>
+          </wp:inline>
+        </w:drawing>
       </w:r>
     </w:p>
     <w:sectPr>
       <w:pgSz w:w="11906" w:h="16838"/>
-      <w:pgMar w:top="1417" w:right="1417" w:bottom="1417" w:left="1417" w:header="708" w:footer="708" w:gutter="0"/>
+      <w:pgMar w:top="0" w:right="1417" w:bottom="0" w:left="1417" w:header="708" w:footer="708" w:gutter="0"/>
       <w:cols w:space="708"/>
       <w:docGrid w:linePitch="360"/>
     </w:sectPr>
@@ -535,15 +1381,15 @@
     <w:lsdException w:name="Unresolved Mention" w:semiHidden="1" w:unhideWhenUsed="1"/>
     <w:lsdException w:name="Smart Link" w:semiHidden="1" w:unhideWhenUsed="1"/>
   </w:latentStyles>
-  <w:style w:type="paragraph" w:default="1" w:styleId="Normln">
+  <w:style w:type="paragraph" w:default="1" w:styleId="Normal">
     <w:name w:val="Normal"/>
     <w:qFormat/>
   </w:style>
-  <w:style w:type="paragraph" w:styleId="Nadpis1">
+  <w:style w:type="paragraph" w:styleId="Heading1">
     <w:name w:val="heading 1"/>
-    <w:basedOn w:val="Normln"/>
-    <w:next w:val="Normln"/>
-    <w:link w:val="Nadpis1Char"/>
+    <w:basedOn w:val="Normal"/>
+    <w:next w:val="Normal"/>
+    <w:link w:val="Heading1Char"/>
     <w:uiPriority w:val="9"/>
     <w:qFormat/>
     <w:rsid w:val="0029705E"/>
@@ -560,13 +1406,12 @@
       <w:szCs w:val="32"/>
     </w:rPr>
   </w:style>
-  <w:style w:type="character" w:default="1" w:styleId="Standardnpsmoodstavce">
+  <w:style w:type="character" w:default="1" w:styleId="DefaultParagraphFont">
     <w:name w:val="Default Paragraph Font"/>
     <w:uiPriority w:val="1"/>
-    <w:semiHidden/>
     <w:unhideWhenUsed/>
   </w:style>
-  <w:style w:type="table" w:default="1" w:styleId="Normlntabulka">
+  <w:style w:type="table" w:default="1" w:styleId="TableNormal">
     <w:name w:val="Normal Table"/>
     <w:uiPriority w:val="99"/>
     <w:semiHidden/>
@@ -581,17 +1426,17 @@
       </w:tblCellMar>
     </w:tblPr>
   </w:style>
-  <w:style w:type="numbering" w:default="1" w:styleId="Bezseznamu">
+  <w:style w:type="numbering" w:default="1" w:styleId="NoList">
     <w:name w:val="No List"/>
     <w:uiPriority w:val="99"/>
     <w:semiHidden/>
     <w:unhideWhenUsed/>
   </w:style>
-  <w:style w:type="paragraph" w:styleId="Nzev">
+  <w:style w:type="paragraph" w:styleId="Title">
     <w:name w:val="Title"/>
-    <w:basedOn w:val="Normln"/>
-    <w:next w:val="Normln"/>
-    <w:link w:val="NzevChar"/>
+    <w:basedOn w:val="Normal"/>
+    <w:next w:val="Normal"/>
+    <w:link w:val="TitleChar"/>
     <w:uiPriority w:val="10"/>
     <w:qFormat/>
     <w:rsid w:val="00ED2031"/>
@@ -607,10 +1452,10 @@
       <w:szCs w:val="56"/>
     </w:rPr>
   </w:style>
-  <w:style w:type="character" w:customStyle="1" w:styleId="NzevChar">
-    <w:name w:val="Název Char"/>
-    <w:basedOn w:val="Standardnpsmoodstavce"/>
-    <w:link w:val="Nzev"/>
+  <w:style w:type="character" w:customStyle="1" w:styleId="TitleChar">
+    <w:name w:val="Title Char"/>
+    <w:basedOn w:val="DefaultParagraphFont"/>
+    <w:link w:val="Title"/>
     <w:uiPriority w:val="10"/>
     <w:rsid w:val="00ED2031"/>
     <w:rPr>
@@ -621,10 +1466,10 @@
       <w:szCs w:val="56"/>
     </w:rPr>
   </w:style>
-  <w:style w:type="character" w:customStyle="1" w:styleId="Nadpis1Char">
-    <w:name w:val="Nadpis 1 Char"/>
-    <w:basedOn w:val="Standardnpsmoodstavce"/>
-    <w:link w:val="Nadpis1"/>
+  <w:style w:type="character" w:customStyle="1" w:styleId="Heading1Char">
+    <w:name w:val="Heading 1 Char"/>
+    <w:basedOn w:val="DefaultParagraphFont"/>
+    <w:link w:val="Heading1"/>
     <w:uiPriority w:val="9"/>
     <w:rsid w:val="0029705E"/>
     <w:rPr>

</xml_diff>